<commit_message>
chinh sua noi dung
</commit_message>
<xml_diff>
--- a/BÁO CÁO VỀ GIT.docx
+++ b/BÁO CÁO VỀ GIT.docx
@@ -69,7 +69,10 @@
         <w:pStyle w:val="Tiu"/>
       </w:pPr>
       <w:r>
-        <w:t>Báo cáo cơ bản về Git</w:t>
+        <w:t>B</w:t>
+      </w:r>
+      <w:r>
+        <w:t>ÁO CÁO CƠ BẢN VỀ GIT</w:t>
       </w:r>
     </w:p>
     <w:p>
@@ -99,38 +102,33 @@
           <w:sz w:val="24"/>
           <w:szCs w:val="24"/>
         </w:rPr>
+        <w:t xml:space="preserve"> </w:t>
+      </w:r>
+      <w:r>
+        <w:rPr>
+          <w:sz w:val="24"/>
+          <w:szCs w:val="24"/>
+        </w:rPr>
         <w:t>– cài đặt – tạo tài khoản – tác vụ cơ bản</w:t>
       </w:r>
     </w:p>
     <w:p>
       <w:pPr>
-        <w:jc w:val="center"/>
+        <w:pStyle w:val="Tiuphu"/>
         <w:rPr>
-          <w:sz w:val="28"/>
-          <w:szCs w:val="28"/>
+          <w:sz w:val="24"/>
+          <w:szCs w:val="24"/>
         </w:rPr>
       </w:pPr>
-      <w:r>
+    </w:p>
+    <w:p>
+      <w:pPr>
+        <w:pStyle w:val="Tiuphu"/>
         <w:rPr>
-          <w:sz w:val="28"/>
-          <w:szCs w:val="28"/>
+          <w:sz w:val="24"/>
+          <w:szCs w:val="24"/>
         </w:rPr>
-        <w:t>Ph.D</w:t>
-      </w:r>
-      <w:r>
-        <w:rPr>
-          <w:sz w:val="28"/>
-          <w:szCs w:val="28"/>
-        </w:rPr>
-        <w:t>.</w:t>
-      </w:r>
-      <w:r>
-        <w:rPr>
-          <w:sz w:val="28"/>
-          <w:szCs w:val="28"/>
-        </w:rPr>
-        <w:t xml:space="preserve"> Nguyễn Thanh Bình</w:t>
-      </w:r>
+      </w:pPr>
     </w:p>
     <w:p>
       <w:pPr>
@@ -381,8 +379,6 @@
           <w:szCs w:val="24"/>
         </w:rPr>
       </w:pPr>
-      <w:bookmarkStart w:id="0" w:name="_GoBack"/>
-      <w:bookmarkEnd w:id="0"/>
       <w:r>
         <w:rPr>
           <w:rFonts w:ascii="Calibri" w:hAnsi="Calibri" w:cs="Calibri"/>
@@ -576,7 +572,23 @@
           <w:sz w:val="24"/>
           <w:szCs w:val="24"/>
         </w:rPr>
-        <w:t xml:space="preserve">Linh download: </w:t>
+        <w:t>Lin</w:t>
+      </w:r>
+      <w:r>
+        <w:rPr>
+          <w:rFonts w:ascii="Calibri" w:hAnsi="Calibri" w:cs="Calibri"/>
+          <w:sz w:val="24"/>
+          <w:szCs w:val="24"/>
+        </w:rPr>
+        <w:t>k</w:t>
+      </w:r>
+      <w:r>
+        <w:rPr>
+          <w:rFonts w:ascii="Calibri" w:hAnsi="Calibri" w:cs="Calibri"/>
+          <w:sz w:val="24"/>
+          <w:szCs w:val="24"/>
+        </w:rPr>
+        <w:t xml:space="preserve"> download: </w:t>
       </w:r>
       <w:hyperlink r:id="rId11" w:history="1">
         <w:r>
@@ -1017,17 +1029,6 @@
     <w:p>
       <w:pPr>
         <w:pStyle w:val="oancuaDanhsach"/>
-        <w:ind w:left="1440"/>
-        <w:rPr>
-          <w:rFonts w:ascii="Calibri" w:hAnsi="Calibri"/>
-          <w:sz w:val="24"/>
-          <w:szCs w:val="24"/>
-        </w:rPr>
-      </w:pPr>
-    </w:p>
-    <w:p>
-      <w:pPr>
-        <w:pStyle w:val="oancuaDanhsach"/>
         <w:numPr>
           <w:ilvl w:val="0"/>
           <w:numId w:val="29"/>
@@ -1109,6 +1110,8 @@
     </w:p>
     <w:p>
       <w:pPr>
+        <w:pStyle w:val="oancuaDanhsach"/>
+        <w:ind w:left="1440"/>
         <w:rPr>
           <w:rFonts w:ascii="Calibri" w:hAnsi="Calibri"/>
           <w:sz w:val="24"/>
@@ -1135,7 +1138,6 @@
           <w:sz w:val="28"/>
           <w:szCs w:val="28"/>
         </w:rPr>
-        <w:lastRenderedPageBreak/>
         <w:t>Tạo remote pository</w:t>
       </w:r>
     </w:p>
@@ -1178,6 +1180,7 @@
           <w:sz w:val="28"/>
           <w:szCs w:val="28"/>
         </w:rPr>
+        <w:lastRenderedPageBreak/>
         <w:drawing>
           <wp:inline distT="0" distB="0" distL="0" distR="0">
             <wp:extent cx="2232853" cy="2019475"/>
@@ -1290,7 +1293,10 @@
     <w:p>
       <w:pPr>
         <w:pStyle w:val="oancuaDanhsach"/>
-        <w:ind w:left="1440"/>
+        <w:numPr>
+          <w:ilvl w:val="0"/>
+          <w:numId w:val="29"/>
+        </w:numPr>
         <w:rPr>
           <w:rFonts w:ascii="Calibri" w:hAnsi="Calibri"/>
           <w:sz w:val="24"/>
@@ -1342,6 +1348,8 @@
         </w:rPr>
         <w:t>Git status</w:t>
       </w:r>
+      <w:bookmarkStart w:id="0" w:name="_GoBack"/>
+      <w:bookmarkEnd w:id="0"/>
       <w:r>
         <w:rPr>
           <w:rFonts w:ascii="Calibri" w:hAnsi="Calibri"/>

</xml_diff>